<commit_message>
Organização de arquivos e atualizações Nessa atualização, foi inserido mais uma validação para as notas fiscais, bem como foi adicionado parametrização para os textos de relatórios automáticos.
</commit_message>
<xml_diff>
--- a/relatorio_preliminar_auditoria_29563548000121.docx
+++ b/relatorio_preliminar_auditoria_29563548000121.docx
@@ -92,7 +92,7 @@
           </w:tcPr>
           <w:p>
             <w:r>
-              <w:t>20123120309</w:t>
+              <w:t>002941/2024</w:t>
             </w:r>
           </w:p>
         </w:tc>
@@ -114,7 +114,7 @@
           </w:tcPr>
           <w:p>
             <w:r>
-              <w:t>912839128301293812093</w:t>
+              <w:t>22101.014505/2024.31</w:t>
             </w:r>
           </w:p>
         </w:tc>
@@ -136,7 +136,7 @@
           </w:tcPr>
           <w:p>
             <w:r>
-              <w:t>10/12/2024</w:t>
+              <w:t>11/12/2024</w:t>
             </w:r>
           </w:p>
         </w:tc>
@@ -201,7 +201,7 @@
           </w:tcPr>
           <w:p>
             <w:r>
-              <w:t>00000000000100</w:t>
+              <w:t>29563548000121</w:t>
             </w:r>
           </w:p>
         </w:tc>
@@ -223,7 +223,7 @@
           </w:tcPr>
           <w:p>
             <w:r>
-              <w:t>24-000.212</w:t>
+              <w:t>24.033751-5</w:t>
             </w:r>
           </w:p>
         </w:tc>
@@ -262,7 +262,9 @@
     </w:p>
     <w:p>
       <w:r>
-        <w:t>Conforme legislação federal e estadual, as pessoas jurídicas, contribuintes ou não do Imposto sobre Circulação de Mercadorias e Serviços (ICMS), devem cumprir um conjunto de obrigações acessórias...</w:t>
+        <w:t xml:space="preserve">Esta auditoria busca verificar o cumprimento das obrigações acessórias de natureza cadastral e declaratória, exigidas pela legislação tributária aplicável no Brasil e no Estado de Roraima. Tais obrigações são fundamentais para garantir a regularidade fiscal do contribuinte, assegurar o correto recolhimento do ICMS e permitir a fiscalização adequada por parte do Fisco. </w:t>
+        <w:br/>
+        <w:t>A importância desta auditoria decorre do fato de que, ao manter os cadastros atualizados e cumprir com as declarações acessórias, o contribuinte demonstra transparência nas suas operações, evitando penalidades e autuações decorrentes de irregularidades.</w:t>
       </w:r>
     </w:p>
     <w:p>
@@ -275,7 +277,7 @@
     </w:p>
     <w:p>
       <w:r>
-        <w:t>Conforme o Decreto nº 3.000/1999 (RIR) e a Lei Complementar nº 123/2006, as pessoas jurídicas devem estar regularmente inscritas no CNPJ...</w:t>
+        <w:t>Verifica-se se a pessoa jurídica está devidamente inscrita no CNPJ, conforme exigência da legislação federal. O cumprimento desse critério assegura a identificação unívoca do contribuinte, permitindo o controle das operações econômicas, financeiras e fiscais. Caso não atendido, o contribuinte pode ser penalizado com multas, impedimentos à emissão de documentos fiscais e outras restrições legais.</w:t>
       </w:r>
     </w:p>
     <w:p>
@@ -285,12 +287,12 @@
     </w:p>
     <w:p>
       <w:r>
-        <w:t xml:space="preserve"> - Decreto nº 3.000/1999</w:t>
+        <w:t xml:space="preserve"> - Decreto nº 3.000/1999 (RIR/99), Art. 147 a 150</w:t>
       </w:r>
     </w:p>
     <w:p>
       <w:r>
-        <w:t xml:space="preserve"> - Lei Complementar nº 123/2006</w:t>
+        <w:t xml:space="preserve"> - Lei Complementar nº 123/2006, Art. 4º</w:t>
       </w:r>
     </w:p>
     <w:p>
@@ -303,7 +305,7 @@
     </w:p>
     <w:p>
       <w:r>
-        <w:t>De acordo com o Decreto nº 4.335/2001, que regulamenta o ICMS no estado de Roraima...</w:t>
+        <w:t>Examina-se a regular inscrição do contribuinte no Cadastro Geral da Fazenda do Estado de Roraima, conforme o Regulamento do ICMS estadual. Esta inscrição é essencial para a apuração do imposto, controle das operações e cumprimento das obrigações acessórias no âmbito estadual. A não conformidade pode implicar em impedimento para emissão de notas fiscais, restrições na obtenção de incentivos fiscais e aplicação de penalidades previstas na legislação estadual.</w:t>
       </w:r>
     </w:p>
     <w:p>
@@ -313,7 +315,7 @@
     </w:p>
     <w:p>
       <w:r>
-        <w:t xml:space="preserve"> - Decreto nº 4.335/2001</w:t>
+        <w:t xml:space="preserve"> - Decreto nº 4.335/2001 (RICMS/RR), Art. 19 e seguintes</w:t>
       </w:r>
     </w:p>
     <w:p>
@@ -326,7 +328,7 @@
     </w:p>
     <w:p>
       <w:r>
-        <w:t>O artigo 113 do CTN e o Regulamento do ICMS de Roraima dispõem que os contribuintes são obrigados a emitir documentos fiscais...</w:t>
+        <w:t>Verifica-se a correta emissão de documentos fiscais (como notas fiscais eletrônicas), conforme exigência do CTN e do Regulamento do ICMS de Roraima. Emissão adequada de documentos fiscais garante a lisura das operações comerciais, a correta apuração do ICMS e a transmissão transparente de informações ao Fisco. A ausência ou irregularidade na emissão de documentos fiscais pode resultar em autuação, cobrança de tributos não declarados e multas.</w:t>
       </w:r>
     </w:p>
     <w:p>
@@ -336,12 +338,12 @@
     </w:p>
     <w:p>
       <w:r>
-        <w:t xml:space="preserve"> - Art. 113, CTN</w:t>
+        <w:t xml:space="preserve"> - Código Tributário Nacional (CTN), Art. 113</w:t>
       </w:r>
     </w:p>
     <w:p>
       <w:r>
-        <w:t xml:space="preserve"> - Decreto nº 4.335/2001</w:t>
+        <w:t xml:space="preserve"> - Decreto nº 4.335/2001 (RICMS/RR), Art. 131 e seguintes</w:t>
       </w:r>
     </w:p>
     <w:p>
@@ -354,7 +356,7 @@
     </w:p>
     <w:p>
       <w:r>
-        <w:t>Conforme o Regulamento do ICMS de Roraima, é obrigatória a entrega mensal da Guia de Informação do ICMS (GIM)...</w:t>
+        <w:t>Avalia-se se o contribuinte entrega regularmente a Guia de Informação Mensal (GIM) do ICMS, conforme determinado no Regulamento do ICMS de Roraima. A GIM é um documento que comprova a apuração mensal do imposto, servindo para o controle do Fisco sobre as operações do contribuinte. A falta de entrega ou entrega com informações incorretas pode resultar em multas, autuações e dificuldades no controle e regularização da situação fiscal.</w:t>
       </w:r>
     </w:p>
     <w:p>
@@ -364,7 +366,7 @@
     </w:p>
     <w:p>
       <w:r>
-        <w:t xml:space="preserve"> - Decreto nº 4.335/2001</w:t>
+        <w:t xml:space="preserve"> - Decreto nº 4.335/2001 (RICMS/RR), Art. 222 e seguintes</w:t>
       </w:r>
     </w:p>
     <w:p>
@@ -377,7 +379,7 @@
     </w:p>
     <w:p>
       <w:r>
-        <w:t>A Lei Complementar nº 123/2006 e as Resoluções CGSN estabelecem que os optantes pelo Simples Nacional devem apresentar a declaração do PGDAS-D...</w:t>
+        <w:t>Confere-se se o contribuinte optante pelo Simples Nacional apresenta mensalmente a declaração do PGDAS-D (Programa Gerador do Documento de Arrecadação do Simples Nacional – Declaratório), conforme exige a Lei Complementar nº 123/2006 e a Resolução CGSN nº 140/2018. O cumprimento assegura o cálculo correto dos tributos devidos, a comprovação da regularidade perante o regime simplificado e evita a aplicação de multas, exclusões do Simples Nacional e questionamentos fiscais futuros.</w:t>
       </w:r>
     </w:p>
     <w:p>
@@ -387,12 +389,12 @@
     </w:p>
     <w:p>
       <w:r>
-        <w:t xml:space="preserve"> - Lei Complementar nº 123/2006</w:t>
+        <w:t xml:space="preserve"> - Lei Complementar nº 123/2006, Art. 18 e seguintes</w:t>
       </w:r>
     </w:p>
     <w:p>
       <w:r>
-        <w:t xml:space="preserve"> - Resoluções CGSN nº 94/2011 e nº 140/2018</w:t>
+        <w:t xml:space="preserve"> - Resolução CGSN nº 140/2018, Arts. 37 a 41</w:t>
       </w:r>
     </w:p>
     <w:p>
@@ -405,7 +407,9 @@
     </w:p>
     <w:p>
       <w:r>
-        <w:t>Conforme legislação federal e estadual, as pessoas jurídicas, contribuintes ou não do Imposto sobre Circulação de Mercadorias e Serviços (ICMS), devem cumprir um conjunto de obrigações acessórias...</w:t>
+        <w:t xml:space="preserve">Esta auditoria examina as operações de entrada de mercadorias e serviços, incluindo aquisições interestaduais, a fim de verificar se o contribuinte está observando as normas tributárias. </w:t>
+        <w:br/>
+        <w:t>A correta documentação e contabilização das entradas são essenciais para a apuração do ICMS, controle de créditos fiscais e garantia da regularidade fiscal. O não cumprimento das obrigações relacionadas às entradas pode resultar em glosas de crédito, multas e demais sanções.</w:t>
       </w:r>
     </w:p>
     <w:p>
@@ -418,7 +422,7 @@
     </w:p>
     <w:p>
       <w:r>
-        <w:t>Conforme o Decreto nº 3.000/1999 (RIR) e a Lei Complementar nº 123/2006, as pessoas jurídicas devem estar regularmente inscritas no CNPJ...</w:t>
+        <w:t>Avalia-se se o contribuinte apresenta devidamente as notas fiscais de mercadorias adquiridas de outros estados, conforme exigido pela legislação aplicável. A apresentação correta permite o controle de entrada de produtos no Estado, a apuração do ICMS devido na operação e a segurança jurídica nas relações comerciais. A omissão ou irregularidade na apresentação dessas notas pode gerar cobrança do ICMS não recolhido, multas e outras penalidades.</w:t>
       </w:r>
     </w:p>
     <w:p>
@@ -428,12 +432,17 @@
     </w:p>
     <w:p>
       <w:r>
-        <w:t xml:space="preserve"> - Decreto nº 3.000/1999</w:t>
+        <w:t xml:space="preserve"> - Decreto nº 4.335/2001 (RICMS/RR), Art. 85 e seguintes</w:t>
       </w:r>
     </w:p>
     <w:p>
       <w:r>
-        <w:t xml:space="preserve"> - Lei Complementar nº 123/2006</w:t>
+        <w:t xml:space="preserve"> - Lei Complementar nº 123/2006, Art. 13 (regime Simples Nacional)</w:t>
+      </w:r>
+    </w:p>
+    <w:p>
+      <w:r>
+        <w:t xml:space="preserve"> - Resolução CGSN nº 140/2018, Arts. 72 e seguintes</w:t>
       </w:r>
     </w:p>
     <w:p>
@@ -446,7 +455,9 @@
     </w:p>
     <w:p>
       <w:r>
-        <w:t>Conforme legislação federal e estadual, as pessoas jurídicas, contribuintes ou não do Imposto sobre Circulação de Mercadorias e Serviços (ICMS), devem cumprir um conjunto de obrigações acessórias...</w:t>
+        <w:t xml:space="preserve">Esta auditoria analisa as operações de saída de mercadorias e prestações de serviços, verificando a correta emissão de notas fiscais, o alinhamento entre o faturamento e as entregas, bem como a inexistência de distorções nos registros. </w:t>
+        <w:br/>
+        <w:t>A conformidade nas operações de saída é crucial para assegurar a correta apuração do ICMS e garantir a integridade das informações perante o Fisco. Irregularidades podem resultar em autuações, multas, suspensão de benefícios e repercussões fiscais negativas.</w:t>
       </w:r>
     </w:p>
     <w:p>
@@ -459,7 +470,7 @@
     </w:p>
     <w:p>
       <w:r>
-        <w:t>Conforme o Decreto nº 3.000/1999 (RIR) e a Lei Complementar nº 123/2006, as pessoas jurídicas devem estar regularmente inscritas no CNPJ...</w:t>
+        <w:t>Verifica-se se não há divergências negativas mensais entre o faturamento declarado e os documentos fiscais emitidos. A ausência de desempenho negativo garante a consistência das informações prestadas e o correto recolhimento do ICMS. Divergências não justificadas podem ensejar questionamentos, ajustes de ofício, cobrança de diferenças tributárias e aplicação de penalidades.</w:t>
       </w:r>
     </w:p>
     <w:p>
@@ -469,12 +480,17 @@
     </w:p>
     <w:p>
       <w:r>
-        <w:t xml:space="preserve"> - Decreto nº 3.000/1999</w:t>
+        <w:t xml:space="preserve"> - Decreto nº 4.335/2001 (RICMS/RR), Art. 131 e seguintes</w:t>
       </w:r>
     </w:p>
     <w:p>
       <w:r>
-        <w:t xml:space="preserve"> - Lei Complementar nº 123/2006</w:t>
+        <w:t xml:space="preserve"> - Lei Complementar nº 123/2006, Art. 18</w:t>
+      </w:r>
+    </w:p>
+    <w:p>
+      <w:r>
+        <w:t xml:space="preserve"> - Resolução CGSN nº 140/2018, Arts. 41 e 72</w:t>
       </w:r>
     </w:p>
     <w:p>
@@ -487,7 +503,7 @@
     </w:p>
     <w:p>
       <w:r>
-        <w:t>Conforme o Decreto nº 3.000/1999 (RIR) e a Lei Complementar nº 123/2006, as pessoas jurídicas devem estar regularmente inscritas no CNPJ...</w:t>
+        <w:t>Constata-se se não há divergências entre a quantidade de produtos vendida e a informação declarada no PGDAS-D ou em outras obrigações acessórias, analisando a coerência entre estoque, vendas e emissão de notas fiscais. A conformidade evita questionamentos do Fisco sobre supostas vendas não declaradas ou estoques fictícios, afastando penalidades, recolhimentos complementares e possíveis exclusões de regimes diferenciados.</w:t>
       </w:r>
     </w:p>
     <w:p>
@@ -497,12 +513,17 @@
     </w:p>
     <w:p>
       <w:r>
-        <w:t xml:space="preserve"> - Decreto nº 3.000/1999</w:t>
+        <w:t xml:space="preserve"> - Decreto nº 4.335/2001 (RICMS/RR), Art. 131 e seguintes</w:t>
       </w:r>
     </w:p>
     <w:p>
       <w:r>
-        <w:t xml:space="preserve"> - Lei Complementar nº 123/2006</w:t>
+        <w:t xml:space="preserve"> - Lei Complementar nº 123/2006, Art. 18</w:t>
+      </w:r>
+    </w:p>
+    <w:p>
+      <w:r>
+        <w:t xml:space="preserve"> - Resolução CGSN nº 140/2018, Arts. 41 e 72</w:t>
       </w:r>
     </w:p>
     <w:p>
@@ -515,7 +536,7 @@
     </w:p>
     <w:p>
       <w:r>
-        <w:t>Conforme o Decreto nº 3.000/1999 (RIR) e a Lei Complementar nº 123/2006, as pessoas jurídicas devem estar regularmente inscritas no CNPJ...</w:t>
+        <w:t>Examina-se se todas as baixas de estoque, seja por venda, perda, transferência ou qualquer outra saída, são devidamente registradas por meio de notas fiscais de saída. Esse procedimento é obrigatório para assegurar a transparência e rastreabilidade das movimentações de mercadorias. A falta de documentação adequada pode levar a autuações por supostas omissões de receita, exigência de ICMS não recolhido e multas.</w:t>
       </w:r>
     </w:p>
     <w:p>
@@ -525,12 +546,144 @@
     </w:p>
     <w:p>
       <w:r>
-        <w:t xml:space="preserve"> - Decreto nº 3.000/1999</w:t>
+        <w:t xml:space="preserve"> - Decreto nº 4.335/2001 (RICMS/RR), Art. 131 e seguintes</w:t>
       </w:r>
     </w:p>
     <w:p>
       <w:r>
-        <w:t xml:space="preserve"> - Lei Complementar nº 123/2006</w:t>
+        <w:t xml:space="preserve"> - Lei Complementar nº 123/2006, Art. 18</w:t>
+      </w:r>
+    </w:p>
+    <w:p>
+      <w:r>
+        <w:t xml:space="preserve"> - Resolução CGSN nº 140/2018, Arts. 41 e 72</w:t>
+      </w:r>
+    </w:p>
+    <w:p>
+      <w:r>
+        <w:rPr>
+          <w:b/>
+        </w:rPr>
+        <w:t>AUDITORIA DE FATURAMENTO</w:t>
+      </w:r>
+    </w:p>
+    <w:p>
+      <w:r>
+        <w:t xml:space="preserve">Esta auditoria tem por objetivo verificar se o faturamento declarado pelo contribuinte está coerente com as notas fiscais emitidas e recebidas, bem como com os registros contábeis e obrigações acessórias do Simples Nacional. </w:t>
+        <w:br/>
+        <w:t>A compatibilidade das informações garante a correta apuração dos tributos, evitando inconsistências que possam resultar em questionamentos fiscais, cobranças adicionais, multas e até exclusão do regime simplificado.</w:t>
+      </w:r>
+    </w:p>
+    <w:p>
+      <w:r>
+        <w:rPr>
+          <w:b/>
+        </w:rPr>
+        <w:t>1. Faturamento declarado em PGDAS compatível com as emissões de documentos fiscais de saída</w:t>
+      </w:r>
+    </w:p>
+    <w:p>
+      <w:r>
+        <w:t>Analisa-se se o valor do faturamento informado no PGDAS-D reflete adequadamente o total das notas fiscais de saída emitidas. O cumprimento garante a fidedignidade das informações, a segurança no cálculo do Simples Nacional e a observância das exigências fiscais. Caso seja constatada disparidade injustificada, o contribuinte estará sujeito à fiscalização, autuações e correções de ofício.</w:t>
+      </w:r>
+    </w:p>
+    <w:p>
+      <w:r>
+        <w:t>Fundamentação Legal:</w:t>
+      </w:r>
+    </w:p>
+    <w:p>
+      <w:r>
+        <w:t xml:space="preserve"> - Lei Complementar nº 123/2006, Art. 18</w:t>
+      </w:r>
+    </w:p>
+    <w:p>
+      <w:r>
+        <w:t xml:space="preserve"> - Resolução CGSN nº 140/2018, Arts. 41 e 72</w:t>
+      </w:r>
+    </w:p>
+    <w:p>
+      <w:r>
+        <w:t xml:space="preserve"> - Decreto nº 4.335/2001 (RICMS/RR), Art. 131</w:t>
+      </w:r>
+    </w:p>
+    <w:p>
+      <w:r>
+        <w:rPr>
+          <w:b/>
+        </w:rPr>
+        <w:t>2. Faturamento declarado em PGDAS compatível com o recebimento de notas fiscais de entrada com mercadorias</w:t>
+      </w:r>
+    </w:p>
+    <w:p>
+      <w:r>
+        <w:t>Verifica-se se o faturamento declarado é coerente com as mercadorias adquiridas, considerando as notas fiscais de entrada. A compatibilidade entre as entradas e as vendas é essencial para confirmar a legitimidade das operações. Divergências sem justificativa podem levar a questionamentos sobre sonegação, resultando em autuações, multas e recálculo dos tributos devidos.</w:t>
+      </w:r>
+    </w:p>
+    <w:p>
+      <w:r>
+        <w:t>Fundamentação Legal:</w:t>
+      </w:r>
+    </w:p>
+    <w:p>
+      <w:r>
+        <w:t xml:space="preserve"> - Lei Complementar nº 123/2006, Art. 18</w:t>
+      </w:r>
+    </w:p>
+    <w:p>
+      <w:r>
+        <w:t xml:space="preserve"> - Resolução CGSN nº 140/2018, Arts. 41 e 72</w:t>
+      </w:r>
+    </w:p>
+    <w:p>
+      <w:r>
+        <w:t xml:space="preserve"> - Decreto nº 4.335/2001 (RICMS/RR), Art. 131</w:t>
+      </w:r>
+    </w:p>
+    <w:p>
+      <w:r>
+        <w:rPr>
+          <w:b/>
+        </w:rPr>
+        <w:t>3. Faturamento declarado em PGDAS compatível com as despesas declaradas em Notas Fiscais</w:t>
+      </w:r>
+    </w:p>
+    <w:p>
+      <w:r>
+        <w:t>Avalia-se se o faturamento declarado guarda correspondência com as despesas registradas em notas fiscais de serviços ou aquisições diversas. A coerência entre receitas e despesas é imprescindível para demonstrar a veracidade da operação econômica e garantir a correta tributação. Discrepâncias não justificadas podem caracterizar irregularidades, acarretando penalidades, ajustes no recolhimento do imposto e eventuais medidas judiciais.</w:t>
+      </w:r>
+    </w:p>
+    <w:p>
+      <w:r>
+        <w:t>Fundamentação Legal:</w:t>
+      </w:r>
+    </w:p>
+    <w:p>
+      <w:r>
+        <w:t xml:space="preserve"> - Lei Complementar nº 123/2006, Art. 18</w:t>
+      </w:r>
+    </w:p>
+    <w:p>
+      <w:r>
+        <w:t xml:space="preserve"> - Resolução CGSN nº 140/2018, Arts. 41 e 72</w:t>
+      </w:r>
+    </w:p>
+    <w:p>
+      <w:r>
+        <w:t xml:space="preserve"> - Decreto nº 4.335/2001 (RICMS/RR), Art. 131</w:t>
+      </w:r>
+    </w:p>
+    <w:p>
+      <w:r>
+        <w:rPr>
+          <w:b/>
+        </w:rPr>
+        <w:t>4. Faturamento declarado em PGDAS por situação tributária compatível percentualmente com os valores percentuais de itens em Notas Fiscais</w:t>
+      </w:r>
+    </w:p>
+    <w:p>
+      <w:r>
+        <w:t>Verifica-se se a distribuição do faturamento declarado no PGDAS-D, conforme a situação tributária dos produtos ou serviços, mantém proporcionalidade com a composição percentual dos itens constantes nas notas fiscais emitidas. Ou seja, o contribuinte deve refletir no PGDAS-D a mesma proporção de produtos e serviços tributados, isentos ou sujeitos à substituição tributária observada nas notas fiscais. Caso haja incompatibilidade relevante e não justificada, o contribuinte pode sofrer autuações, ajustes forçados na tributação e multas por irregularidades na declaração.</w:t>
       </w:r>
     </w:p>
     <w:p>
@@ -560,11 +713,11 @@
     </w:p>
     <w:p>
       <w:pPr>
-        <w:ind w:firstLine="1440"/>
+        <w:ind w:firstLine="720"/>
         <w:jc w:val="both"/>
       </w:pPr>
       <w:r>
-        <w:t xml:space="preserve">No dia 10/12/2024, foi realizada auditoria de cumprimento das obrigações acessórias e cadastrais em geral, por meio das seguintes verificações: </w:t>
+        <w:t xml:space="preserve">No dia 11/12/2024, foi realizada auditoria de cumprimento das obrigações acessórias e cadastrais em geral, por meio das seguintes verificações: </w:t>
         <w:br/>
       </w:r>
     </w:p>
@@ -579,11 +732,11 @@
     </w:p>
     <w:p>
       <w:pPr>
-        <w:ind w:firstLine="1440"/>
+        <w:ind w:firstLine="720"/>
         <w:jc w:val="both"/>
       </w:pPr>
       <w:r>
-        <w:t xml:space="preserve">Foi acessado o banco de dados CNPJ da Receita Federal no dia 10/12/2024 com a finalidade de confirmar a situação da auditada, especificamente se a mesma está com inscrição ativa no órgão federal. </w:t>
+        <w:t xml:space="preserve">Foi acessado o banco de dados CNPJ da Receita Federal no dia 11/12/2024 com a finalidade de confirmar a situação da auditada, especificamente se a mesma está com inscrição ativa no órgão federal. </w:t>
       </w:r>
     </w:p>
     <w:p>
@@ -611,11 +764,11 @@
     </w:p>
     <w:p>
       <w:pPr>
-        <w:ind w:firstLine="1440"/>
+        <w:ind w:firstLine="720"/>
         <w:jc w:val="both"/>
       </w:pPr>
       <w:r>
-        <w:t xml:space="preserve">Foi acessado o banco de dados cadastrais da Receita Estadual (SEFAZ-RR) no dia 10/12/2024 com a finalidade de confirmar a situação cadastral da auditada, especificamente se a mesma está com inscrição ativa no órgão estadual. </w:t>
+        <w:t xml:space="preserve">Foi acessado o banco de dados cadastrais da Receita Estadual (SEFAZ-RR) no dia 11/12/2024 com a finalidade de confirmar a situação cadastral da auditada, especificamente se a mesma está com inscrição ativa no órgão estadual. </w:t>
       </w:r>
     </w:p>
     <w:p>
@@ -643,11 +796,11 @@
     </w:p>
     <w:p>
       <w:pPr>
-        <w:ind w:firstLine="1440"/>
+        <w:ind w:firstLine="720"/>
         <w:jc w:val="both"/>
       </w:pPr>
       <w:r>
-        <w:t xml:space="preserve">Foi acessado o banco de dados da Receita Estadual (SEFAZ-RR) no dia 10/12/2024 com a finalidade de confirmar se a auditada está realizando emissões de documentos fiscais (de saída) e se está recebendo notas fiscais (de entrada). </w:t>
+        <w:t xml:space="preserve">Foi acessado o banco de dados da Receita Estadual (SEFAZ-RR) no dia 11/12/2024 com a finalidade de confirmar se a auditada está realizando emissões de documentos fiscais (de saída) e se está recebendo notas fiscais (de entrada). </w:t>
         <w:br/>
         <w:t>Esta validação, contudo, se restringe às operações com mercadorias, não adentrando no espectro de emissão de documentos fiscais relativos à energia elétrica, serviços de transporte e serviços de comunicação.</w:t>
       </w:r>
@@ -663,7 +816,7 @@
         <w:rPr>
           <w:b/>
         </w:rPr>
-        <w:t>O contribuinte está emitindo Nota Fiscal Eletrônica de saída / Nota Fiscal ao Consumiddor Eletrônica!</w:t>
+        <w:t>O contribuinte está emitindo Nota Fiscal Eletrônica de saída / Nota Fiscal ao Consumiddor Eletrônica.</w:t>
       </w:r>
     </w:p>
     <w:p/>
@@ -677,11 +830,11 @@
     </w:p>
     <w:p>
       <w:pPr>
-        <w:ind w:firstLine="1440"/>
+        <w:ind w:firstLine="720"/>
         <w:jc w:val="both"/>
       </w:pPr>
       <w:r>
-        <w:t xml:space="preserve">Foi acessado o banco de dados da Receita Estadual (SEFAZ-RR) no dia 10/12/2024 com a finalidade de identificar se a auditada está declarando Guias de Informações Mensais de ICMS nos períodos em que consta como obrigatórios. </w:t>
+        <w:t xml:space="preserve">Foi acessado o banco de dados da Receita Estadual (SEFAZ-RR) no dia 11/12/2024 com a finalidade de identificar se a auditada está declarando Guias de Informações Mensais de ICMS nos períodos em que consta como obrigatórios. </w:t>
         <w:br/>
         <w:t>Não são validados, contudo, os valores declarados, mas tão somente a emissão de per si.</w:t>
       </w:r>
@@ -711,11 +864,11 @@
     </w:p>
     <w:p>
       <w:pPr>
-        <w:ind w:firstLine="1440"/>
+        <w:ind w:firstLine="720"/>
         <w:jc w:val="both"/>
       </w:pPr>
       <w:r>
-        <w:t xml:space="preserve">Foi acessado o banco de dados da Receita Estadual (SEFAZ-RR) no dia 10/12/2024 com a finalidade de identificar se a auditada possui pendências fiscais (débitos em aberto) nos períodos em auditoria. </w:t>
+        <w:t xml:space="preserve">Foi acessado o banco de dados da Receita Estadual (SEFAZ-RR) no dia 11/12/2024 com a finalidade de identificar se a auditada possui pendências fiscais (débitos em aberto) nos períodos em auditoria. </w:t>
         <w:br/>
         <w:t>Não são validados, contudo, os valores em débitos, mas tão somente a existência dos mesmos.</w:t>
       </w:r>
@@ -749,11 +902,11 @@
     </w:p>
     <w:p>
       <w:pPr>
-        <w:ind w:firstLine="1440"/>
+        <w:ind w:firstLine="720"/>
         <w:jc w:val="both"/>
       </w:pPr>
       <w:r>
-        <w:t xml:space="preserve">No dia 10/12/2024, foi realizada auditoria de Operações e Prestações de Entrada, por meio das seguintes verificações: </w:t>
+        <w:t xml:space="preserve">No dia 11/12/2024, foi realizada auditoria de Operações e Prestações de Entrada, por meio das seguintes verificações: </w:t>
         <w:br/>
         <w:t xml:space="preserve"> </w:t>
       </w:r>
@@ -769,11 +922,11 @@
     </w:p>
     <w:p>
       <w:pPr>
-        <w:ind w:firstLine="1440"/>
+        <w:ind w:firstLine="720"/>
         <w:jc w:val="both"/>
       </w:pPr>
       <w:r>
-        <w:t xml:space="preserve">Foi acessado o banco de dados da Receita Estadual (SEFAZ-RR) no dia 10/12/2024 com a finalidade de identificar se a auditada possui Notas Fiscais Eletrônicas interestaduais não desembaraçadas. Nesse contexto, são considerados os eventos de Desconhecimento da Operação, Não Realização da Operação e Cancelamentos. </w:t>
+        <w:t xml:space="preserve">Foi acessado o banco de dados da Receita Estadual (SEFAZ-RR) no dia 11/12/2024 com a finalidade de identificar se a auditada possui Notas Fiscais Eletrônicas interestaduais não desembaraçadas. Nesse contexto, são considerados os eventos de Desconhecimento da Operação, Não Realização da Operação e Cancelamentos. </w:t>
         <w:br/>
         <w:t>Não são validados, contudo, os valores lançados no documento fiscal.</w:t>
       </w:r>
@@ -789,7 +942,7 @@
         <w:rPr>
           <w:b/>
         </w:rPr>
-        <w:t>Foram encontradas 55 Notas Fiscais válidas e não desembaraçadas no período, conforme anexo 1</w:t>
+        <w:t>Foram encontradas 1346 Notas Fiscais válidas e não desembaraçadas no período, conforme anexo 1</w:t>
       </w:r>
     </w:p>
     <w:p>
@@ -807,11 +960,11 @@
     </w:p>
     <w:p>
       <w:pPr>
-        <w:ind w:firstLine="1440"/>
+        <w:ind w:firstLine="720"/>
         <w:jc w:val="both"/>
       </w:pPr>
       <w:r>
-        <w:t xml:space="preserve">No dia 10/12/2024, foi realizada auditoria de Operações e Prestações de Saída, por meio das seguintes verificações: </w:t>
+        <w:t xml:space="preserve">No dia 11/12/2024, foi realizada auditoria de Operações e Prestações de Saída, por meio das seguintes verificações: </w:t>
         <w:br/>
         <w:t xml:space="preserve"> </w:t>
       </w:r>
@@ -827,11 +980,11 @@
     </w:p>
     <w:p>
       <w:pPr>
-        <w:ind w:firstLine="1440"/>
+        <w:ind w:firstLine="720"/>
         <w:jc w:val="both"/>
       </w:pPr>
       <w:r>
-        <w:t xml:space="preserve"> Foi acessado o banco de dados da Receita Estadual (SEFAZ-RR) no dia 10/12/2024 com a finalidade de obtenção dos documentos fiscais em posse do Fisco. </w:t>
+        <w:t xml:space="preserve"> Foi acessado o banco de dados da Receita Estadual (SEFAZ-RR) no dia 11/12/2024 com a finalidade de obtenção dos documentos fiscais em posse do Fisco. </w:t>
         <w:br/>
         <w:br/>
         <w:t xml:space="preserve">Baseado nestes documentos, realizou-se as correções devidas (a fim de que as notas fiscais refletissem o Tipo de Nota Fiscal - Entrada ou Saída - e a Finalidade de Emissão - Normal ou Devolução), bem como a exclusão de documentos com eventos referentes a cancelamento (como, por exemplo, eventos de Não Realização da Operação ou de Desconhecimento). </w:t>
@@ -840,7 +993,7 @@
         <w:t xml:space="preserve">Utilizou-se o somatório de documentos fiscais de saída (apenas NF-e e NFC-e) e o somatório de documentos fiscais de entrada, por mês e considerou-se a normal ocorrência de prejuízos em períodos alternados. </w:t>
         <w:br/>
         <w:br/>
-        <w:t xml:space="preserve">Para fins de classificação de uma situação como irregular, ponderou-se pela presença de desempenhos negativos em pelo menos 0.0 ocorrências. </w:t>
+        <w:t xml:space="preserve">Para fins de classificação de uma situação como irregular, ponderou-se pela presença de desempenhos negativos em pelo menos 0.5 ocorrências. </w:t>
       </w:r>
     </w:p>
     <w:p>
@@ -854,7 +1007,213 @@
         <w:rPr>
           <w:b/>
         </w:rPr>
-        <w:t>Não foi identificada irregularidade com o desempenho operacional do período.</w:t>
+        <w:br/>
+        <w:t>O contribuinte possui 20 períodos com desempenho negativo mensal, somando o equivalente a R$ -861226.51 em desempenho no período de 01/01/2022 e 31/12/2023, conforme anexo 2.</w:t>
+        <w:br/>
+        <w:t>Em virtude disso, e considerando o Art. 75 e 76, §3º e §4º, I, do Decreto 4.335-E/2001, do RICMS-RR (Dec), considera-se que o contribuinte não poderá fazer jus a prazo para pagamento de Antecipação Parcial.</w:t>
+        <w:br/>
+      </w:r>
+    </w:p>
+    <w:p>
+      <w:r>
+        <w:br w:type="page"/>
+      </w:r>
+    </w:p>
+    <w:p>
+      <w:r>
+        <w:rPr>
+          <w:b/>
+        </w:rPr>
+        <w:t>IV. Auditoria de Faturamento</w:t>
+      </w:r>
+    </w:p>
+    <w:p>
+      <w:pPr>
+        <w:ind w:firstLine="720"/>
+        <w:jc w:val="both"/>
+      </w:pPr>
+      <w:r>
+        <w:t xml:space="preserve">No dia 11/12/2024, foi realizada auditoria de Faturamento, por meio das seguintes verificações: </w:t>
+        <w:br/>
+        <w:t xml:space="preserve"> </w:t>
+      </w:r>
+    </w:p>
+    <w:p/>
+    <w:p>
+      <w:r>
+        <w:rPr>
+          <w:b/>
+        </w:rPr>
+        <w:t>a. Procedimentos para conferir critério: Faturamento declarado em PGDAS compatível com as emissões de documentos fiscais de saída</w:t>
+      </w:r>
+    </w:p>
+    <w:p>
+      <w:pPr>
+        <w:ind w:firstLine="720"/>
+        <w:jc w:val="both"/>
+      </w:pPr>
+      <w:r>
+        <w:t>Para a verificação de Faturamento declarado em PGDAS em relação às Notas Fiscais de saída, foi acessado o banco de dados da Receita Estadual (SEFAZ-RR) no dia 11/12/2024 com a finalidade de obtenção dos documentos fiscais em posse do Fisco. Para os documentos declaratórios de faturamento mensal, utilizou-se o Portal do Simples Nacional.</w:t>
+        <w:br/>
+        <w:br/>
+        <w:t xml:space="preserve">Baseado nestes documentos, realizou-se as correções devidas (a fim de que as notas fiscais refletissem o Tipo de Nota Fiscal - Entrada ou Saída - e a Finalidade de Emissão - Normal ou Devolução), bem como a exclusão de documentos com eventos referentes a cancelamento (como, por exemplo, eventos de Não Realização da Operação ou de Desconhecimento). </w:t>
+        <w:br/>
+        <w:br/>
+        <w:t xml:space="preserve">Utilizou-se o somatório de documentos fiscais de saída (apenas NF-e e NFC-e), por mês e considerou-se a normal ocorrência de inconsistências entre um mês e outro. </w:t>
+        <w:br/>
+        <w:br/>
+        <w:t>Para fins de classificação de uma situação como irregular, no que tange ao faturamento declarado e calculado, ponderou-se pela presença de inconsistências em pelo menos 0.5 ocorrências, com somatório atual de irregularidades acima do valor de significância (R$ 10000).</w:t>
+      </w:r>
+    </w:p>
+    <w:p>
+      <w:r>
+        <w:t xml:space="preserve">Por meio dos procedimentos acima, chegou-se às seguintes conclusões: </w:t>
+        <w:br/>
+      </w:r>
+    </w:p>
+    <w:p>
+      <w:r>
+        <w:rPr>
+          <w:b/>
+        </w:rPr>
+        <w:t>Não foi identificada irregularidade significativa na comparação entre faturamento declarado e faturamento calculado no período fiscalizado, conforme Anexo 3.</w:t>
+      </w:r>
+    </w:p>
+    <w:p/>
+    <w:p>
+      <w:r>
+        <w:rPr>
+          <w:b/>
+        </w:rPr>
+        <w:t>b. Procedimentos para conferir critério: Faturamento declarado em PGDAS compatível com o recebimento de notas fiscais de entrada com mercadorias</w:t>
+      </w:r>
+    </w:p>
+    <w:p>
+      <w:pPr>
+        <w:ind w:firstLine="720"/>
+        <w:jc w:val="both"/>
+      </w:pPr>
+      <w:r>
+        <w:br/>
+        <w:t>Para a verificação de Excesso de Aquisições de Mercadorias por Notas Fiscais Eletrônicas em Relação ao Faturamento declarado em PGDAS, foi acessado o banco de dados da Receita Estadual (SEFAZ-RR) no dia 11/12/2024 com a finalidade de obtenção dos documentos fiscais em posse do Fisco. Já para os documentos declaratórios de faturamento mensal, utilizou-se o Portal do Simples Nacional.</w:t>
+        <w:br/>
+        <w:br/>
+        <w:t xml:space="preserve">Baseado nestes documentos, realizou-se as correções devidas (a fim de que as notas fiscais refletissem o Tipo de Nota Fiscal - Entrada ou Saída - e a Finalidade de Emissão - Normal ou Devolução), bem como a exclusão de documentos com eventos referentes a cancelamento (como, por exemplo, eventos de Não Realização da Operação ou de Desconhecimento). </w:t>
+        <w:br/>
+        <w:br/>
+        <w:t xml:space="preserve">Utilizou-se o somatório de documentos fiscais de aquisições (apenas NF-e) no período (por ano), desde que NÃO possuíssem CFOP de uso e consumo (ou uso como ativo imobilizado). </w:t>
+        <w:br/>
+        <w:br/>
+        <w:t xml:space="preserve">Para fins de classificação de uma situação como irregular, para as aquisições de mercadorias em relação ao faturamento, ponderou-se pela presença de inconsistências em pelo menos 1 período de 12 meses, coincidente com o ano-calendário. </w:t>
+      </w:r>
+    </w:p>
+    <w:p>
+      <w:r>
+        <w:t xml:space="preserve">Por meio dos procedimentos acima, chegou-se às seguintes conclusões: </w:t>
+        <w:br/>
+      </w:r>
+    </w:p>
+    <w:p>
+      <w:r>
+        <w:rPr>
+          <w:b/>
+        </w:rPr>
+        <w:t xml:space="preserve">Foi identificado que o contribuinte adquiriu valores superiores a 80% ao faturamento do período no(s) período(s) de: </w:t>
+        <w:br/>
+        <w:t xml:space="preserve">        - 2022: - R$ 1259431.69 de aquisições e R$ 1314370.08 de faturamento declarado - Proporção de 0.96</w:t>
+        <w:br/>
+        <w:t xml:space="preserve">        - 2023: - R$ 1680106.44 de aquisições e R$ 1685899.29 de faturamento declarado - Proporção de 1.0</w:t>
+        <w:br/>
+        <w:t xml:space="preserve">        Conforme anexo 4</w:t>
+      </w:r>
+    </w:p>
+    <w:p/>
+    <w:p>
+      <w:r>
+        <w:rPr>
+          <w:b/>
+        </w:rPr>
+        <w:t>c. Procedimentos para conferir critério: Faturamento declarado em PGDAS compatível com as despesas declaradas em Notas Fiscais</w:t>
+      </w:r>
+    </w:p>
+    <w:p>
+      <w:pPr>
+        <w:ind w:firstLine="720"/>
+        <w:jc w:val="both"/>
+      </w:pPr>
+      <w:r>
+        <w:t>Para a verificação de Excesso de Despesas por meio de Notas Fiscais em Relação ao Faturamento declarado em PGDAS, foi acessado o banco de dados da Receita Estadual (SEFAZ-RR) no dia 11/12/2024 com a finalidade de obtenção dos documentos fiscais em posse do Fisco. Para os documentos declaratórios de faturamento mensal, utilizou-se o Portal do Simples Nacional.</w:t>
+        <w:br/>
+        <w:br/>
+        <w:t xml:space="preserve">Baseado nestes documentos, realizou-se as correções devidas (a fim de que as notas fiscais refletissem o Tipo de Nota Fiscal - Entrada ou Saída - e a Finalidade de Emissão - Normal ou Devolução), bem como a exclusão de documentos com eventos referentes a cancelamento (como, por exemplo, eventos de Não Realização da Operação ou de Desconhecimento). </w:t>
+        <w:br/>
+        <w:br/>
+        <w:t xml:space="preserve">Utilizou-se o somatório de documentos fiscais de aquisições (apenas NF-e) no período (por ano), desde que possuíssem CFOP de uso e consumo (ou ativo imobilizado). </w:t>
+        <w:br/>
+        <w:br/>
+        <w:t xml:space="preserve">Para fins de classificação de uma situação como irregular, para as aquisições de mercadorias em relação ao faturamento, ponderou-se pela presença de inconsistências em pelo menos 1 período de 12 meses, coincidente com o ano-calendário. </w:t>
+      </w:r>
+    </w:p>
+    <w:p>
+      <w:r>
+        <w:t xml:space="preserve">Por meio dos procedimentos acima, chegou-se às seguintes conclusões: </w:t>
+        <w:br/>
+      </w:r>
+    </w:p>
+    <w:p>
+      <w:r>
+        <w:rPr>
+          <w:b/>
+        </w:rPr>
+        <w:t>Não foi identificado irregularidades na proporção entre as despesas por produtos de uso e consumo no período e o faturamento declarado.</w:t>
+      </w:r>
+    </w:p>
+    <w:p/>
+    <w:p>
+      <w:r>
+        <w:rPr>
+          <w:b/>
+        </w:rPr>
+        <w:t>d. Procedimentos para conferir critério: Faturamento declarado em PGDAS por situação tributária compatível percentualmente com os valores percentuais de itens em Notas Fiscais</w:t>
+      </w:r>
+    </w:p>
+    <w:p>
+      <w:pPr>
+        <w:ind w:firstLine="720"/>
+        <w:jc w:val="both"/>
+      </w:pPr>
+      <w:r>
+        <w:t>Para a verificação de comparibilidade percentual do faturamento declarado em PGDAS com os percentuais de cada situação tributária das notas fiscais de entrada, foi acessado o banco de dados da Receita Estadual (SEFAZ-RR) no dia 11/12/2024 com a finalidade de obtenção dos documentos fiscais em posse do Fisco. Para os documentos declaratórios de faturamento mensal, utilizou-se o Portal do Simples Nacional.</w:t>
+        <w:br/>
+        <w:br/>
+        <w:t>Baseado nestes documentos, realizou-se o somatório de valores líquidos de produtos, por situação tributária, considerando, primeiramente:</w:t>
+        <w:br/>
+        <w:t>-Prioritariamente, situação tributária lançada pelos auditores fiscais nos Postos Fiscais;</w:t>
+        <w:br/>
+        <w:t>-Em caso de produto não desembaraçado, Código de Situação Tributária.</w:t>
+        <w:br/>
+        <w:t xml:space="preserve">Além disso, realizaram-se as correções devidas (a fim de que as notas fiscais refletissem o Tipo de Nota Fiscal - Entrada ou Saída - e a Finalidade de Emissão - Normal ou Devolução), bem como a exclusão de documentos com eventos referentes a cancelamento (como, por exemplo, eventos de Não Realização da Operação ou de Desconhecimento). </w:t>
+        <w:br/>
+        <w:t>Utilizou-se o somatório de documentos fiscais de aquisições (apenas NF-e) no período (por ano), desde que NÃO possuíssem CFOP de uso e consumo (ou ativo imobilizado). Segundo o critério aplicável, o percentual de diferença não poderia ser superior a 0.1, considerado o percentual de significancia optado para a auditoria em curso.</w:t>
+        <w:br/>
+        <w:t>Em outras palavras, percentuais superiores de diferença entre as proporções serão contados como 1 irregularidade, no mês de referência.</w:t>
+        <w:br/>
+        <w:br/>
+        <w:t>Para fins de classificação de uma situação total como irregular, ponderou-se pela presença de inconsistências em pelo menos metade do período sobre fiscalização.</w:t>
+      </w:r>
+    </w:p>
+    <w:p>
+      <w:r>
+        <w:t xml:space="preserve">Por meio dos procedimentos acima, chegou-se às seguintes conclusões: </w:t>
+        <w:br/>
+      </w:r>
+    </w:p>
+    <w:p>
+      <w:r>
+        <w:rPr>
+          <w:b/>
+        </w:rPr>
+        <w:t>Não foi identificada inconsistência relevante entre situação tributária de faturamentos.</w:t>
       </w:r>
     </w:p>
     <w:p>
@@ -1071,7 +1430,7 @@
           </w:tcPr>
           <w:p>
             <w:r>
-              <w:t>O contribuinte está emitindo Nota Fiscal Eletrônica de saída / Nota Fiscal ao Consumiddor Eletrônica!</w:t>
+              <w:t>O contribuinte está emitindo Nota Fiscal Eletrônica de saída / Nota Fiscal ao Consumiddor Eletrônica.</w:t>
             </w:r>
           </w:p>
         </w:tc>
@@ -1215,7 +1574,7 @@
           </w:tcPr>
           <w:p>
             <w:r>
-              <w:t>Foram encontradas 55 Notas Fiscais válidas e não desembaraçadas no período, conforme anexo 1</w:t>
+              <w:t>Foram encontradas 1346 Notas Fiscais válidas e não desembaraçadas no período, conforme anexo 1</w:t>
             </w:r>
           </w:p>
         </w:tc>
@@ -1263,7 +1622,209 @@
           </w:tcPr>
           <w:p>
             <w:r>
-              <w:t>Não foi identificada irregularidade com o desempenho operacional do período.</w:t>
+              <w:br/>
+              <w:t>O contribuinte possui 20 períodos com desempenho negativo mensal, somando o equivalente a R$ -861226.51 em desempenho no período de 01/01/2022 e 31/12/2023, conforme anexo 2.</w:t>
+              <w:br/>
+              <w:t>Em virtude disso, e considerando o Art. 75 e 76, §3º e §4º, I, do Decreto 4.335-E/2001, do RICMS-RR (Dec), considera-se que o contribuinte não poderá fazer jus a prazo para pagamento de Antecipação Parcial.</w:t>
+              <w:br/>
+            </w:r>
+          </w:p>
+        </w:tc>
+        <w:tc>
+          <w:tcPr>
+            <w:tcW w:type="dxa" w:w="1728"/>
+          </w:tcPr>
+          <w:p>
+            <w:r/>
+          </w:p>
+        </w:tc>
+        <w:tc>
+          <w:tcPr>
+            <w:tcW w:type="dxa" w:w="1728"/>
+          </w:tcPr>
+          <w:p>
+            <w:r/>
+          </w:p>
+        </w:tc>
+      </w:tr>
+      <w:tr>
+        <w:tc>
+          <w:tcPr>
+            <w:tcW w:type="dxa" w:w="1728"/>
+          </w:tcPr>
+          <w:p>
+            <w:r>
+              <w:t>Auditoria de Faturamento</w:t>
+            </w:r>
+          </w:p>
+        </w:tc>
+        <w:tc>
+          <w:tcPr>
+            <w:tcW w:type="dxa" w:w="1728"/>
+          </w:tcPr>
+          <w:p>
+            <w:r>
+              <w:t>Faturamento declarado em PGDAS compatível com as emissões de documentos fiscais de saída</w:t>
+            </w:r>
+          </w:p>
+        </w:tc>
+        <w:tc>
+          <w:tcPr>
+            <w:tcW w:type="dxa" w:w="1728"/>
+          </w:tcPr>
+          <w:p>
+            <w:r>
+              <w:t>Não foi identificada irregularidade significativa na comparação entre faturamento declarado e faturamento calculado no período fiscalizado, conforme Anexo 3.</w:t>
+            </w:r>
+          </w:p>
+        </w:tc>
+        <w:tc>
+          <w:tcPr>
+            <w:tcW w:type="dxa" w:w="1728"/>
+          </w:tcPr>
+          <w:p>
+            <w:r/>
+          </w:p>
+        </w:tc>
+        <w:tc>
+          <w:tcPr>
+            <w:tcW w:type="dxa" w:w="1728"/>
+          </w:tcPr>
+          <w:p>
+            <w:r/>
+          </w:p>
+        </w:tc>
+      </w:tr>
+      <w:tr>
+        <w:tc>
+          <w:tcPr>
+            <w:tcW w:type="dxa" w:w="1728"/>
+          </w:tcPr>
+          <w:p>
+            <w:r>
+              <w:t>Auditoria de Faturamento</w:t>
+            </w:r>
+          </w:p>
+        </w:tc>
+        <w:tc>
+          <w:tcPr>
+            <w:tcW w:type="dxa" w:w="1728"/>
+          </w:tcPr>
+          <w:p>
+            <w:r>
+              <w:t>Faturamento declarado em PGDAS compatível com o recebimento de notas fiscais de entrada com mercadorias</w:t>
+            </w:r>
+          </w:p>
+        </w:tc>
+        <w:tc>
+          <w:tcPr>
+            <w:tcW w:type="dxa" w:w="1728"/>
+          </w:tcPr>
+          <w:p>
+            <w:r>
+              <w:t xml:space="preserve">Foi identificado que o contribuinte adquiriu valores superiores a 80% ao faturamento do período no(s) período(s) de: </w:t>
+              <w:br/>
+              <w:t xml:space="preserve">        - 2022: - R$ 1259431.69 de aquisições e R$ 1314370.08 de faturamento declarado - Proporção de 0.96</w:t>
+              <w:br/>
+              <w:t xml:space="preserve">        - 2023: - R$ 1680106.44 de aquisições e R$ 1685899.29 de faturamento declarado - Proporção de 1.0</w:t>
+              <w:br/>
+              <w:t xml:space="preserve">        Conforme anexo 4</w:t>
+            </w:r>
+          </w:p>
+        </w:tc>
+        <w:tc>
+          <w:tcPr>
+            <w:tcW w:type="dxa" w:w="1728"/>
+          </w:tcPr>
+          <w:p>
+            <w:r/>
+          </w:p>
+        </w:tc>
+        <w:tc>
+          <w:tcPr>
+            <w:tcW w:type="dxa" w:w="1728"/>
+          </w:tcPr>
+          <w:p>
+            <w:r/>
+          </w:p>
+        </w:tc>
+      </w:tr>
+      <w:tr>
+        <w:tc>
+          <w:tcPr>
+            <w:tcW w:type="dxa" w:w="1728"/>
+          </w:tcPr>
+          <w:p>
+            <w:r>
+              <w:t>Auditoria de Faturamento</w:t>
+            </w:r>
+          </w:p>
+        </w:tc>
+        <w:tc>
+          <w:tcPr>
+            <w:tcW w:type="dxa" w:w="1728"/>
+          </w:tcPr>
+          <w:p>
+            <w:r>
+              <w:t>Faturamento declarado em PGDAS compatível com as despesas declaradas em Notas Fiscais</w:t>
+            </w:r>
+          </w:p>
+        </w:tc>
+        <w:tc>
+          <w:tcPr>
+            <w:tcW w:type="dxa" w:w="1728"/>
+          </w:tcPr>
+          <w:p>
+            <w:r>
+              <w:t>Não foi identificado irregularidades na proporção entre as despesas por produtos de uso e consumo no período e o faturamento declarado.</w:t>
+            </w:r>
+          </w:p>
+        </w:tc>
+        <w:tc>
+          <w:tcPr>
+            <w:tcW w:type="dxa" w:w="1728"/>
+          </w:tcPr>
+          <w:p>
+            <w:r/>
+          </w:p>
+        </w:tc>
+        <w:tc>
+          <w:tcPr>
+            <w:tcW w:type="dxa" w:w="1728"/>
+          </w:tcPr>
+          <w:p>
+            <w:r/>
+          </w:p>
+        </w:tc>
+      </w:tr>
+      <w:tr>
+        <w:tc>
+          <w:tcPr>
+            <w:tcW w:type="dxa" w:w="1728"/>
+          </w:tcPr>
+          <w:p>
+            <w:r>
+              <w:t>Auditoria de Faturamento</w:t>
+            </w:r>
+          </w:p>
+        </w:tc>
+        <w:tc>
+          <w:tcPr>
+            <w:tcW w:type="dxa" w:w="1728"/>
+          </w:tcPr>
+          <w:p>
+            <w:r>
+              <w:t>Faturamento declarado em PGDAS por situação tributária compatível percentualmente com os valores percentuais de itens em Notas Fiscais</w:t>
+            </w:r>
+          </w:p>
+        </w:tc>
+        <w:tc>
+          <w:tcPr>
+            <w:tcW w:type="dxa" w:w="1728"/>
+          </w:tcPr>
+          <w:p>
+            <w:r>
+              <w:t>Não foi identificada inconsistência relevante entre situação tributária de faturamentos.</w:t>
             </w:r>
           </w:p>
         </w:tc>

</xml_diff>